<commit_message>
No se que paso
</commit_message>
<xml_diff>
--- a/Problema de Conversión del Byte a Beta.docx
+++ b/Problema de Conversión del Byte a Beta.docx
@@ -13,15 +13,7 @@
         <w:rPr>
           <w:lang w:val="es-AR"/>
         </w:rPr>
-        <w:t>Problema de C</w:t>
-      </w:r>
-      <w:bookmarkStart w:id="0" w:name="_GoBack"/>
-      <w:bookmarkEnd w:id="0"/>
-      <w:r>
-        <w:rPr>
-          <w:lang w:val="es-AR"/>
-        </w:rPr>
-        <w:t>onversión del Byte a Beta</w:t>
+        <w:t>Problema de Conversión del Byte a Beta</w:t>
       </w:r>
     </w:p>
     <w:p>
@@ -287,6 +279,7 @@
     <w:p>
       <w:pPr>
         <w:rPr>
+          <w:rFonts w:eastAsiaTheme="minorEastAsia"/>
           <w:lang w:val="es-AR"/>
         </w:rPr>
       </w:pPr>
@@ -388,6 +381,163 @@
           </m:d>
         </m:oMath>
       </m:oMathPara>
+    </w:p>
+    <w:p>
+      <w:pPr>
+        <w:rPr>
+          <w:rFonts w:eastAsiaTheme="minorEastAsia"/>
+          <w:lang w:val="es-AR"/>
+        </w:rPr>
+      </w:pPr>
+      <w:r>
+        <w:rPr>
+          <w:rFonts w:eastAsiaTheme="minorEastAsia"/>
+          <w:lang w:val="es-AR"/>
+        </w:rPr>
+        <w:t xml:space="preserve">Por comodidad, para que el </w:t>
+      </w:r>
+      <w:proofErr w:type="spellStart"/>
+      <w:r>
+        <w:rPr>
+          <w:rFonts w:eastAsiaTheme="minorEastAsia"/>
+          <w:lang w:val="es-AR"/>
+        </w:rPr>
+        <w:t>switch</w:t>
+      </w:r>
+      <w:proofErr w:type="spellEnd"/>
+      <w:r>
+        <w:rPr>
+          <w:rFonts w:eastAsiaTheme="minorEastAsia"/>
+          <w:lang w:val="es-AR"/>
+        </w:rPr>
+        <w:t xml:space="preserve"> case lo haga con una variable entera le doy el doble del número final.</w:t>
+      </w:r>
+      <w:r>
+        <w:rPr>
+          <w:rFonts w:eastAsiaTheme="minorEastAsia"/>
+          <w:u w:val="single"/>
+          <w:lang w:val="es-AR"/>
+        </w:rPr>
+        <w:t xml:space="preserve"> </w:t>
+      </w:r>
+      <w:r>
+        <w:rPr>
+          <w:rFonts w:eastAsiaTheme="minorEastAsia"/>
+          <w:lang w:val="es-AR"/>
+        </w:rPr>
+        <w:t>Así,</w:t>
+      </w:r>
+      <w:r>
+        <w:rPr>
+          <w:rFonts w:eastAsiaTheme="minorEastAsia"/>
+          <w:lang w:val="es-AR"/>
+        </w:rPr>
+        <w:t xml:space="preserve"> los valores posibles son: 2</w:t>
+      </w:r>
+      <w:proofErr w:type="gramStart"/>
+      <w:r>
+        <w:rPr>
+          <w:rFonts w:eastAsiaTheme="minorEastAsia"/>
+          <w:lang w:val="es-AR"/>
+        </w:rPr>
+        <w:t>,3,4</w:t>
+      </w:r>
+      <w:proofErr w:type="gramEnd"/>
+      <w:r>
+        <w:rPr>
+          <w:rFonts w:eastAsiaTheme="minorEastAsia"/>
+          <w:lang w:val="es-AR"/>
+        </w:rPr>
+        <w:t>,….,15,16.</w:t>
+      </w:r>
+    </w:p>
+    <w:p>
+      <w:pPr>
+        <w:rPr>
+          <w:u w:val="single"/>
+          <w:lang w:val="es-AR"/>
+        </w:rPr>
+      </w:pPr>
+      <w:r>
+        <w:rPr>
+          <w:rFonts w:eastAsiaTheme="minorEastAsia"/>
+          <w:lang w:val="es-AR"/>
+        </w:rPr>
+        <w:t xml:space="preserve">Como me quedan enteros me parece más elegante cargas los valores del ensayo en un vector, </w:t>
+      </w:r>
+      <w:proofErr w:type="spellStart"/>
+      <w:r>
+        <w:rPr>
+          <w:rFonts w:eastAsiaTheme="minorEastAsia"/>
+          <w:lang w:val="es-AR"/>
+        </w:rPr>
+        <w:t>betaEnsayo</w:t>
+      </w:r>
+      <w:proofErr w:type="spellEnd"/>
+      <w:r>
+        <w:rPr>
+          <w:rFonts w:eastAsiaTheme="minorEastAsia"/>
+          <w:lang w:val="es-AR"/>
+        </w:rPr>
+        <w:t xml:space="preserve">, y cuando tenga el numerito calculado (entre 2 y 16), guardado en </w:t>
+      </w:r>
+      <w:proofErr w:type="spellStart"/>
+      <w:r>
+        <w:rPr>
+          <w:rFonts w:eastAsiaTheme="minorEastAsia"/>
+          <w:lang w:val="es-AR"/>
+        </w:rPr>
+        <w:t>aux</w:t>
+      </w:r>
+      <w:proofErr w:type="spellEnd"/>
+      <w:r>
+        <w:rPr>
+          <w:rFonts w:eastAsiaTheme="minorEastAsia"/>
+          <w:lang w:val="es-AR"/>
+        </w:rPr>
+        <w:t xml:space="preserve">, simplemente pongo </w:t>
+      </w:r>
+      <w:bookmarkStart w:id="0" w:name="_GoBack"/>
+      <w:r>
+        <w:rPr>
+          <w:rFonts w:eastAsiaTheme="minorEastAsia"/>
+          <w:lang w:val="es-AR"/>
+        </w:rPr>
+        <w:t>beta=</w:t>
+      </w:r>
+      <w:proofErr w:type="spellStart"/>
+      <w:proofErr w:type="gramStart"/>
+      <w:r>
+        <w:rPr>
+          <w:rFonts w:eastAsiaTheme="minorEastAsia"/>
+          <w:lang w:val="es-AR"/>
+        </w:rPr>
+        <w:t>betaEnsayo</w:t>
+      </w:r>
+      <w:proofErr w:type="spellEnd"/>
+      <w:r>
+        <w:rPr>
+          <w:rFonts w:eastAsiaTheme="minorEastAsia"/>
+          <w:lang w:val="es-AR"/>
+        </w:rPr>
+        <w:t>[</w:t>
+      </w:r>
+      <w:proofErr w:type="gramEnd"/>
+      <w:r>
+        <w:rPr>
+          <w:rFonts w:eastAsiaTheme="minorEastAsia"/>
+          <w:lang w:val="es-AR"/>
+        </w:rPr>
+        <w:t>aux-2]</w:t>
+      </w:r>
+      <w:bookmarkEnd w:id="0"/>
+      <w:r>
+        <w:rPr>
+          <w:rFonts w:eastAsiaTheme="minorEastAsia"/>
+          <w:lang w:val="es-AR"/>
+        </w:rPr>
+        <w:t>.</w:t>
+      </w:r>
     </w:p>
     <w:sectPr>
       <w:pgSz w:w="12240" w:h="15840"/>

</xml_diff>